<commit_message>
First 2 days of learning release
</commit_message>
<xml_diff>
--- a/Learning day 1.docx
+++ b/Learning day 1.docx
@@ -52,6 +52,21 @@
         </w:rPr>
         <w:t xml:space="preserve">Теорія тестування </w:t>
       </w:r>
+      <w:r>
+        <w:rPr>
+          <w:sz w:val="32"/>
+          <w:szCs w:val="32"/>
+          <w:lang w:val="en-US"/>
+        </w:rPr>
+        <w:t xml:space="preserve">– 1 </w:t>
+      </w:r>
+      <w:r>
+        <w:rPr>
+          <w:sz w:val="32"/>
+          <w:szCs w:val="32"/>
+        </w:rPr>
+        <w:t>год.</w:t>
+      </w:r>
     </w:p>
     <w:p>
       <w:pPr>
@@ -105,6 +120,17 @@
         </w:rPr>
         <w:t xml:space="preserve">  </w:t>
       </w:r>
+      <w:r>
+        <w:rPr>
+          <w:rFonts w:ascii="Arial" w:hAnsi="Arial" w:cs="Arial"/>
+          <w:color w:val="000000"/>
+          <w:sz w:val="32"/>
+          <w:szCs w:val="32"/>
+        </w:rPr>
+        <w:t xml:space="preserve"> - 1 год.</w:t>
+      </w:r>
+      <w:bookmarkStart w:id="0" w:name="_GoBack"/>
+      <w:bookmarkEnd w:id="0"/>
     </w:p>
     <w:p>
       <w:pPr>
@@ -114,8 +140,6 @@
           <w:szCs w:val="32"/>
         </w:rPr>
       </w:pPr>
-      <w:bookmarkStart w:id="0" w:name="_GoBack"/>
-      <w:bookmarkEnd w:id="0"/>
     </w:p>
     <w:sectPr>
       <w:pgSz w:w="11906" w:h="16838"/>

</xml_diff>